<commit_message>
Promene SSU-ova, dokumentacije i promene prototipa
</commit_message>
<xml_diff>
--- a/SSU_Dokumenti/SSU_Dodavanje_Akorda.docx
+++ b/SSU_Dokumenti/SSU_Dodavanje_Akorda.docx
@@ -436,14 +436,7 @@
                           <w:b/>
                           <w:sz w:val="40"/>
                         </w:rPr>
-                        <w:t xml:space="preserve">Specifikacija </w:t>
-                      </w:r>
-                      <w:r>
-                        <w:rPr>
-                          <w:b/>
-                          <w:sz w:val="40"/>
-                        </w:rPr>
-                        <w:t xml:space="preserve">scenarija upotrebe funkcionalnosti </w:t>
+                        <w:t xml:space="preserve">Specifikacija scenarija upotrebe funkcionalnosti </w:t>
                       </w:r>
                       <w:r>
                         <w:rPr>
@@ -733,6 +726,125 @@
             </w:r>
             <w:r>
               <w:t>evi</w:t>
+            </w:r>
+            <w:r>
+              <w:t>ć</w:t>
+            </w:r>
+          </w:p>
+        </w:tc>
+      </w:tr>
+      <w:tr>
+        <w:trPr>
+          <w:trHeight w:val="567"/>
+        </w:trPr>
+        <w:tc>
+          <w:tcPr>
+            <w:tcW w:w="2265" w:type="dxa"/>
+            <w:tcBorders>
+              <w:top w:val="single" w:sz="4" w:space="0" w:color="auto"/>
+              <w:left w:val="single" w:sz="4" w:space="0" w:color="auto"/>
+              <w:bottom w:val="single" w:sz="4" w:space="0" w:color="auto"/>
+              <w:right w:val="single" w:sz="4" w:space="0" w:color="auto"/>
+            </w:tcBorders>
+          </w:tcPr>
+          <w:p>
+            <w:pPr>
+              <w:tabs>
+                <w:tab w:val="left" w:pos="1303"/>
+              </w:tabs>
+              <w:rPr>
+                <w:lang w:val="en-GB"/>
+              </w:rPr>
+            </w:pPr>
+            <w:r>
+              <w:t>11</w:t>
+            </w:r>
+            <w:r>
+              <w:rPr>
+                <w:lang w:val="en-GB"/>
+              </w:rPr>
+              <w:t>.4.2019.</w:t>
+            </w:r>
+          </w:p>
+        </w:tc>
+        <w:tc>
+          <w:tcPr>
+            <w:tcW w:w="2265" w:type="dxa"/>
+            <w:tcBorders>
+              <w:top w:val="single" w:sz="4" w:space="0" w:color="auto"/>
+              <w:left w:val="single" w:sz="4" w:space="0" w:color="auto"/>
+              <w:bottom w:val="single" w:sz="4" w:space="0" w:color="auto"/>
+              <w:right w:val="single" w:sz="4" w:space="0" w:color="auto"/>
+            </w:tcBorders>
+          </w:tcPr>
+          <w:p>
+            <w:pPr>
+              <w:tabs>
+                <w:tab w:val="left" w:pos="1303"/>
+              </w:tabs>
+            </w:pPr>
+            <w:r>
+              <w:t>1.1</w:t>
+            </w:r>
+          </w:p>
+        </w:tc>
+        <w:tc>
+          <w:tcPr>
+            <w:tcW w:w="2266" w:type="dxa"/>
+            <w:tcBorders>
+              <w:top w:val="single" w:sz="4" w:space="0" w:color="auto"/>
+              <w:left w:val="single" w:sz="4" w:space="0" w:color="auto"/>
+              <w:bottom w:val="single" w:sz="4" w:space="0" w:color="auto"/>
+              <w:right w:val="single" w:sz="4" w:space="0" w:color="auto"/>
+            </w:tcBorders>
+          </w:tcPr>
+          <w:p>
+            <w:pPr>
+              <w:tabs>
+                <w:tab w:val="left" w:pos="1303"/>
+              </w:tabs>
+            </w:pPr>
+            <w:r>
+              <w:t>Izmenjen tok doga</w:t>
+            </w:r>
+            <w:r>
+              <w:t>đ</w:t>
+            </w:r>
+            <w:r>
+              <w:t>aja</w:t>
+            </w:r>
+            <w:r>
+              <w:t xml:space="preserve"> i sadr</w:t>
+            </w:r>
+            <w:r>
+              <w:t>ž</w:t>
+            </w:r>
+            <w:r>
+              <w:t>aj</w:t>
+            </w:r>
+            <w:r>
+              <w:t xml:space="preserve"> </w:t>
+            </w:r>
+          </w:p>
+        </w:tc>
+        <w:tc>
+          <w:tcPr>
+            <w:tcW w:w="2266" w:type="dxa"/>
+            <w:tcBorders>
+              <w:top w:val="single" w:sz="4" w:space="0" w:color="auto"/>
+              <w:left w:val="single" w:sz="4" w:space="0" w:color="auto"/>
+              <w:bottom w:val="single" w:sz="4" w:space="0" w:color="auto"/>
+              <w:right w:val="single" w:sz="4" w:space="0" w:color="auto"/>
+            </w:tcBorders>
+          </w:tcPr>
+          <w:p>
+            <w:pPr>
+              <w:tabs>
+                <w:tab w:val="left" w:pos="1303"/>
+              </w:tabs>
+            </w:pPr>
+            <w:r>
+              <w:t>Andrija Veljkovi</w:t>
             </w:r>
             <w:r>
               <w:t>ć</w:t>
@@ -1759,8 +1871,10 @@
                 <w:rStyle w:val="Hyperlink"/>
                 <w:noProof/>
               </w:rPr>
-              <w:t>Korisnik traži akorde pomoću polja za pretragu</w:t>
-            </w:r>
+              <w:t>Korisnik nije popunio sva polja neophodna za dodavanje akorda</w:t>
+            </w:r>
+            <w:bookmarkStart w:id="0" w:name="_GoBack"/>
+            <w:bookmarkEnd w:id="0"/>
             <w:r>
               <w:rPr>
                 <w:noProof/>
@@ -2112,7 +2226,7 @@
           <w:color w:val="auto"/>
         </w:rPr>
       </w:pPr>
-      <w:bookmarkStart w:id="0" w:name="_Toc3486073"/>
+      <w:bookmarkStart w:id="1" w:name="_Toc3486073"/>
       <w:r>
         <w:rPr>
           <w:b/>
@@ -2121,7 +2235,7 @@
         <w:lastRenderedPageBreak/>
         <w:t>Uvod</w:t>
       </w:r>
-      <w:bookmarkEnd w:id="0"/>
+      <w:bookmarkEnd w:id="1"/>
     </w:p>
     <w:p>
       <w:pPr>
@@ -2135,7 +2249,7 @@
           <w:color w:val="auto"/>
         </w:rPr>
       </w:pPr>
-      <w:bookmarkStart w:id="1" w:name="_Toc3486074"/>
+      <w:bookmarkStart w:id="2" w:name="_Toc3486074"/>
       <w:r>
         <w:rPr>
           <w:b/>
@@ -2143,7 +2257,7 @@
         </w:rPr>
         <w:t>Rezime</w:t>
       </w:r>
-      <w:bookmarkEnd w:id="1"/>
+      <w:bookmarkEnd w:id="2"/>
     </w:p>
     <w:p>
       <w:r>
@@ -2168,7 +2282,7 @@
           <w:color w:val="auto"/>
         </w:rPr>
       </w:pPr>
-      <w:bookmarkStart w:id="2" w:name="_Toc3486075"/>
+      <w:bookmarkStart w:id="3" w:name="_Toc3486075"/>
       <w:r>
         <w:rPr>
           <w:b/>
@@ -2176,7 +2290,7 @@
         </w:rPr>
         <w:t>Namena dokumenta i ciljne grupe</w:t>
       </w:r>
-      <w:bookmarkEnd w:id="2"/>
+      <w:bookmarkEnd w:id="3"/>
     </w:p>
     <w:p>
       <w:r>
@@ -2216,7 +2330,7 @@
           <w:color w:val="auto"/>
         </w:rPr>
       </w:pPr>
-      <w:bookmarkStart w:id="3" w:name="_Toc3486076"/>
+      <w:bookmarkStart w:id="4" w:name="_Toc3486076"/>
       <w:r>
         <w:rPr>
           <w:b/>
@@ -2224,7 +2338,7 @@
         </w:rPr>
         <w:t>Reference</w:t>
       </w:r>
-      <w:bookmarkEnd w:id="3"/>
+      <w:bookmarkEnd w:id="4"/>
     </w:p>
     <w:p>
       <w:pPr>
@@ -2258,10 +2372,10 @@
           <w:numId w:val="5"/>
         </w:numPr>
       </w:pPr>
+      <w:proofErr w:type="spellStart"/>
       <w:r>
         <w:t>Guid</w:t>
       </w:r>
-      <w:proofErr w:type="spellStart"/>
       <w:r>
         <w:rPr>
           <w:lang w:val="en-US"/>
@@ -2332,7 +2446,7 @@
           <w:color w:val="auto"/>
         </w:rPr>
       </w:pPr>
-      <w:bookmarkStart w:id="4" w:name="_Toc3486077"/>
+      <w:bookmarkStart w:id="5" w:name="_Toc3486077"/>
       <w:r>
         <w:rPr>
           <w:b/>
@@ -2340,7 +2454,7 @@
         </w:rPr>
         <w:t>Otvorena pitanja</w:t>
       </w:r>
-      <w:bookmarkEnd w:id="4"/>
+      <w:bookmarkEnd w:id="5"/>
     </w:p>
     <w:tbl>
       <w:tblPr>
@@ -2425,8 +2539,6 @@
             <w:r>
               <w:t>Koja sve polja su neophodna za unos prilikom dodavanja novih akorda?</w:t>
             </w:r>
-            <w:bookmarkStart w:id="5" w:name="_GoBack"/>
-            <w:bookmarkEnd w:id="5"/>
           </w:p>
         </w:tc>
         <w:tc>
@@ -2664,11 +2776,24 @@
           <w:u w:val="single"/>
         </w:rPr>
         <w:tab/>
-        <w:t>Korisnik traži akorde pomoću polja za pretragu</w:t>
       </w:r>
       <w:bookmarkEnd w:id="10"/>
+      <w:r>
+        <w:rPr>
+          <w:color w:val="auto"/>
+          <w:u w:val="single"/>
+        </w:rPr>
+        <w:t>Korisnik nije popunio sva polja neophodna za dodavanje akorda</w:t>
+      </w:r>
     </w:p>
     <w:p>
+      <w:pPr>
+        <w:pStyle w:val="ListParagraph"/>
+        <w:numPr>
+          <w:ilvl w:val="0"/>
+          <w:numId w:val="9"/>
+        </w:numPr>
+      </w:pPr>
       <w:r>
         <w:t>Ukoliko neko od polja nije popunjeno prilikom dodavanja akorda, korisnik se obave</w:t>
       </w:r>
@@ -3619,6 +3744,92 @@
     </w:lvl>
   </w:abstractNum>
   <w:abstractNum w:abstractNumId="7" w15:restartNumberingAfterBreak="0">
+    <w:nsid w:val="6BEA4CEB"/>
+    <w:multiLevelType w:val="hybridMultilevel"/>
+    <w:tmpl w:val="444684B0"/>
+    <w:lvl w:ilvl="0" w:tplc="241A000F">
+      <w:start w:val="1"/>
+      <w:numFmt w:val="decimal"/>
+      <w:lvlText w:val="%1."/>
+      <w:lvlJc w:val="left"/>
+      <w:pPr>
+        <w:ind w:left="720" w:hanging="360"/>
+      </w:pPr>
+    </w:lvl>
+    <w:lvl w:ilvl="1" w:tplc="241A0019" w:tentative="1">
+      <w:start w:val="1"/>
+      <w:numFmt w:val="lowerLetter"/>
+      <w:lvlText w:val="%2."/>
+      <w:lvlJc w:val="left"/>
+      <w:pPr>
+        <w:ind w:left="1440" w:hanging="360"/>
+      </w:pPr>
+    </w:lvl>
+    <w:lvl w:ilvl="2" w:tplc="241A001B" w:tentative="1">
+      <w:start w:val="1"/>
+      <w:numFmt w:val="lowerRoman"/>
+      <w:lvlText w:val="%3."/>
+      <w:lvlJc w:val="right"/>
+      <w:pPr>
+        <w:ind w:left="2160" w:hanging="180"/>
+      </w:pPr>
+    </w:lvl>
+    <w:lvl w:ilvl="3" w:tplc="241A000F" w:tentative="1">
+      <w:start w:val="1"/>
+      <w:numFmt w:val="decimal"/>
+      <w:lvlText w:val="%4."/>
+      <w:lvlJc w:val="left"/>
+      <w:pPr>
+        <w:ind w:left="2880" w:hanging="360"/>
+      </w:pPr>
+    </w:lvl>
+    <w:lvl w:ilvl="4" w:tplc="241A0019" w:tentative="1">
+      <w:start w:val="1"/>
+      <w:numFmt w:val="lowerLetter"/>
+      <w:lvlText w:val="%5."/>
+      <w:lvlJc w:val="left"/>
+      <w:pPr>
+        <w:ind w:left="3600" w:hanging="360"/>
+      </w:pPr>
+    </w:lvl>
+    <w:lvl w:ilvl="5" w:tplc="241A001B" w:tentative="1">
+      <w:start w:val="1"/>
+      <w:numFmt w:val="lowerRoman"/>
+      <w:lvlText w:val="%6."/>
+      <w:lvlJc w:val="right"/>
+      <w:pPr>
+        <w:ind w:left="4320" w:hanging="180"/>
+      </w:pPr>
+    </w:lvl>
+    <w:lvl w:ilvl="6" w:tplc="241A000F" w:tentative="1">
+      <w:start w:val="1"/>
+      <w:numFmt w:val="decimal"/>
+      <w:lvlText w:val="%7."/>
+      <w:lvlJc w:val="left"/>
+      <w:pPr>
+        <w:ind w:left="5040" w:hanging="360"/>
+      </w:pPr>
+    </w:lvl>
+    <w:lvl w:ilvl="7" w:tplc="241A0019" w:tentative="1">
+      <w:start w:val="1"/>
+      <w:numFmt w:val="lowerLetter"/>
+      <w:lvlText w:val="%8."/>
+      <w:lvlJc w:val="left"/>
+      <w:pPr>
+        <w:ind w:left="5760" w:hanging="360"/>
+      </w:pPr>
+    </w:lvl>
+    <w:lvl w:ilvl="8" w:tplc="241A001B" w:tentative="1">
+      <w:start w:val="1"/>
+      <w:numFmt w:val="lowerRoman"/>
+      <w:lvlText w:val="%9."/>
+      <w:lvlJc w:val="right"/>
+      <w:pPr>
+        <w:ind w:left="6480" w:hanging="180"/>
+      </w:pPr>
+    </w:lvl>
+  </w:abstractNum>
+  <w:abstractNum w:abstractNumId="8" w15:restartNumberingAfterBreak="0">
     <w:nsid w:val="78A934C1"/>
     <w:multiLevelType w:val="multilevel"/>
     <w:tmpl w:val="78A934C1"/>
@@ -3735,7 +3946,7 @@
     <w:abstractNumId w:val="5"/>
   </w:num>
   <w:num w:numId="2">
-    <w:abstractNumId w:val="7"/>
+    <w:abstractNumId w:val="8"/>
   </w:num>
   <w:num w:numId="3">
     <w:abstractNumId w:val="1"/>
@@ -3755,6 +3966,9 @@
   <w:num w:numId="8">
     <w:abstractNumId w:val="0"/>
   </w:num>
+  <w:num w:numId="9">
+    <w:abstractNumId w:val="7"/>
+  </w:num>
 </w:numbering>
 </file>
 
@@ -3774,7 +3988,7 @@
       </w:pPr>
     </w:pPrDefault>
   </w:docDefaults>
-  <w:latentStyles w:defLockedState="0" w:defUIPriority="99" w:defSemiHidden="0" w:defUnhideWhenUsed="0" w:defQFormat="0" w:count="375">
+  <w:latentStyles w:defLockedState="0" w:defUIPriority="99" w:defSemiHidden="0" w:defUnhideWhenUsed="0" w:defQFormat="0" w:count="376">
     <w:lsdException w:name="Normal" w:uiPriority="0" w:qFormat="1"/>
     <w:lsdException w:name="heading 1" w:uiPriority="9" w:qFormat="1"/>
     <w:lsdException w:name="heading 2" w:uiPriority="9" w:unhideWhenUsed="1" w:qFormat="1"/>
@@ -4148,6 +4362,7 @@
     <w:lsdException w:name="Smart Hyperlink" w:semiHidden="1" w:unhideWhenUsed="1"/>
     <w:lsdException w:name="Hashtag" w:semiHidden="1" w:unhideWhenUsed="1"/>
     <w:lsdException w:name="Unresolved Mention" w:semiHidden="1" w:unhideWhenUsed="1"/>
+    <w:lsdException w:name="Smart Link" w:semiHidden="1" w:unhideWhenUsed="1"/>
   </w:latentStyles>
   <w:style w:type="paragraph" w:default="1" w:styleId="Normal">
     <w:name w:val="Normal"/>
@@ -4954,7 +5169,7 @@
 </file>
 
 <file path=customXml/itemProps2.xml><?xml version="1.0" encoding="utf-8"?>
-<ds:datastoreItem xmlns:ds="http://schemas.openxmlformats.org/officeDocument/2006/customXml" ds:itemID="{B7F5DA95-81B3-4CAB-867E-ADAF2590F501}">
+<ds:datastoreItem xmlns:ds="http://schemas.openxmlformats.org/officeDocument/2006/customXml" ds:itemID="{8F31B5EC-2F3D-418A-8BA4-E362B779A7AB}">
   <ds:schemaRefs>
     <ds:schemaRef ds:uri="http://schemas.openxmlformats.org/officeDocument/2006/bibliography"/>
   </ds:schemaRefs>

</xml_diff>